<commit_message>
Upgraded settings Fixed some bugs Updated the installer tool, so it now better supports a separate data file
</commit_message>
<xml_diff>
--- a/Manual/License information.docx
+++ b/Manual/License information.docx
@@ -1,6 +1,6 @@
 
 <file path=word/document.xml><?xml version="1.0" encoding="utf-8"?>
-<w:document xmlns:wpc="http://schemas.microsoft.com/office/word/2010/wordprocessingCanvas" xmlns:cx="http://schemas.microsoft.com/office/drawing/2014/chartex" xmlns:cx1="http://schemas.microsoft.com/office/drawing/2015/9/8/chartex" xmlns:cx2="http://schemas.microsoft.com/office/drawing/2015/10/21/chartex" xmlns:cx3="http://schemas.microsoft.com/office/drawing/2016/5/9/chartex" xmlns:cx4="http://schemas.microsoft.com/office/drawing/2016/5/10/chartex" xmlns:cx5="http://schemas.microsoft.com/office/drawing/2016/5/11/chartex" xmlns:cx6="http://schemas.microsoft.com/office/drawing/2016/5/12/chartex" xmlns:cx7="http://schemas.microsoft.com/office/drawing/2016/5/13/chartex" xmlns:cx8="http://schemas.microsoft.com/office/drawing/2016/5/14/chartex" xmlns:mc="http://schemas.openxmlformats.org/markup-compatibility/2006" xmlns:aink="http://schemas.microsoft.com/office/drawing/2016/ink" xmlns:o="urn:schemas-microsoft-com:office:office" xmlns:r="http://schemas.openxmlformats.org/officeDocument/2006/relationships" xmlns:m="http://schemas.openxmlformats.org/officeDocument/2006/math" xmlns:v="urn:schemas-microsoft-com:vml" xmlns:wp14="http://schemas.microsoft.com/office/word/2010/wordprocessingDrawing" xmlns:wp="http://schemas.openxmlformats.org/drawingml/2006/wordprocessingDrawing" xmlns:w10="urn:schemas-microsoft-com:office:word" xmlns:w="http://schemas.openxmlformats.org/wordprocessingml/2006/main" xmlns:w14="http://schemas.microsoft.com/office/word/2010/wordml" xmlns:w15="http://schemas.microsoft.com/office/word/2012/wordml" xmlns:w16se="http://schemas.microsoft.com/office/word/2015/wordml/symex" xmlns:wpg="http://schemas.microsoft.com/office/word/2010/wordprocessingGroup" xmlns:wpi="http://schemas.microsoft.com/office/word/2010/wordprocessingInk" xmlns:wne="http://schemas.microsoft.com/office/word/2006/wordml" xmlns:wps="http://schemas.microsoft.com/office/word/2010/wordprocessingShape" mc:Ignorable="w14 w15 w16se wp14">
+<w:document xmlns:wpc="http://schemas.microsoft.com/office/word/2010/wordprocessingCanvas" xmlns:cx="http://schemas.microsoft.com/office/drawing/2014/chartex" xmlns:cx1="http://schemas.microsoft.com/office/drawing/2015/9/8/chartex" xmlns:cx2="http://schemas.microsoft.com/office/drawing/2015/10/21/chartex" xmlns:cx3="http://schemas.microsoft.com/office/drawing/2016/5/9/chartex" xmlns:cx4="http://schemas.microsoft.com/office/drawing/2016/5/10/chartex" xmlns:cx5="http://schemas.microsoft.com/office/drawing/2016/5/11/chartex" xmlns:cx6="http://schemas.microsoft.com/office/drawing/2016/5/12/chartex" xmlns:cx7="http://schemas.microsoft.com/office/drawing/2016/5/13/chartex" xmlns:cx8="http://schemas.microsoft.com/office/drawing/2016/5/14/chartex" xmlns:mc="http://schemas.openxmlformats.org/markup-compatibility/2006" xmlns:aink="http://schemas.microsoft.com/office/drawing/2016/ink" xmlns:am3d="http://schemas.microsoft.com/office/drawing/2017/model3d" xmlns:o="urn:schemas-microsoft-com:office:office" xmlns:r="http://schemas.openxmlformats.org/officeDocument/2006/relationships" xmlns:m="http://schemas.openxmlformats.org/officeDocument/2006/math" xmlns:v="urn:schemas-microsoft-com:vml" xmlns:wp14="http://schemas.microsoft.com/office/word/2010/wordprocessingDrawing" xmlns:wp="http://schemas.openxmlformats.org/drawingml/2006/wordprocessingDrawing" xmlns:w10="urn:schemas-microsoft-com:office:word" xmlns:w="http://schemas.openxmlformats.org/wordprocessingml/2006/main" xmlns:w14="http://schemas.microsoft.com/office/word/2010/wordml" xmlns:w15="http://schemas.microsoft.com/office/word/2012/wordml" xmlns:w16cex="http://schemas.microsoft.com/office/word/2018/wordml/cex" xmlns:w16cid="http://schemas.microsoft.com/office/word/2016/wordml/cid" xmlns:w16="http://schemas.microsoft.com/office/word/2018/wordml" xmlns:w16se="http://schemas.microsoft.com/office/word/2015/wordml/symex" xmlns:wpg="http://schemas.microsoft.com/office/word/2010/wordprocessingGroup" xmlns:wpi="http://schemas.microsoft.com/office/word/2010/wordprocessingInk" xmlns:wne="http://schemas.microsoft.com/office/word/2006/wordml" xmlns:wps="http://schemas.microsoft.com/office/word/2010/wordprocessingShape" mc:Ignorable="w14 w15 w16se w16cid w16 w16cex wp14">
   <w:body>
     <w:p>
       <w:pPr>
@@ -23,8 +23,6 @@
         </w:rPr>
         <w:t>Copyright © 2017</w:t>
       </w:r>
-      <w:bookmarkStart w:id="0" w:name="_GoBack"/>
-      <w:bookmarkEnd w:id="0"/>
       <w:r>
         <w:rPr>
           <w:b/>
@@ -33,6 +31,16 @@
           <w:szCs w:val="16"/>
           <w:lang w:val="en-GB"/>
         </w:rPr>
+        <w:t>-2020</w:t>
+      </w:r>
+      <w:r>
+        <w:rPr>
+          <w:b/>
+          <w:i/>
+          <w:sz w:val="16"/>
+          <w:szCs w:val="16"/>
+          <w:lang w:val="en-GB"/>
+        </w:rPr>
         <w:t xml:space="preserve"> Rudolf Heijink.</w:t>
       </w:r>
     </w:p>
@@ -54,7 +62,7 @@
           <w:lang w:val="nl-NL" w:eastAsia="nl-NL"/>
         </w:rPr>
         <w:drawing>
-          <wp:inline distT="0" distB="0" distL="0" distR="0" wp14:anchorId="06B31577" wp14:editId="1F4B3553">
+          <wp:inline distT="0" distB="0" distL="0" distR="0" wp14:anchorId="0211A575" wp14:editId="7A051F6A">
             <wp:extent cx="1131799" cy="270344"/>
             <wp:effectExtent l="0" t="0" r="0" b="0"/>
             <wp:docPr id="50" name="Afbeelding 50" descr="http://mirrors.creativecommons.org/presskit/logos/cc.logo.large.png"/>
@@ -121,51 +129,7 @@
           <w:szCs w:val="16"/>
           <w:lang w:val="en-GB"/>
         </w:rPr>
-        <w:t>This work is licensed under the Creative Commons Attribution-</w:t>
-      </w:r>
-      <w:proofErr w:type="spellStart"/>
-      <w:r>
-        <w:rPr>
-          <w:b/>
-          <w:i/>
-          <w:sz w:val="16"/>
-          <w:szCs w:val="16"/>
-          <w:lang w:val="en-GB"/>
-        </w:rPr>
-        <w:t>NonCommercial</w:t>
-      </w:r>
-      <w:proofErr w:type="spellEnd"/>
-      <w:r>
-        <w:rPr>
-          <w:b/>
-          <w:i/>
-          <w:sz w:val="16"/>
-          <w:szCs w:val="16"/>
-          <w:lang w:val="en-GB"/>
-        </w:rPr>
-        <w:t>-</w:t>
-      </w:r>
-      <w:proofErr w:type="spellStart"/>
-      <w:r>
-        <w:rPr>
-          <w:b/>
-          <w:i/>
-          <w:sz w:val="16"/>
-          <w:szCs w:val="16"/>
-          <w:lang w:val="en-GB"/>
-        </w:rPr>
-        <w:t>ShareAlike</w:t>
-      </w:r>
-      <w:proofErr w:type="spellEnd"/>
-      <w:r>
-        <w:rPr>
-          <w:b/>
-          <w:i/>
-          <w:sz w:val="16"/>
-          <w:szCs w:val="16"/>
-          <w:lang w:val="en-GB"/>
-        </w:rPr>
-        <w:t xml:space="preserve"> 4.0 International License. To view a copy of this license, visit http://creativecommons.org/licenses/by-nc-sa/4.0/ or send a letter to Creative Commons, PO Box 1866, Mountain View, CA 94042, USA.</w:t>
+        <w:t>This work is licensed under the Creative Commons Attribution-NonCommercial-ShareAlike 4.0 International License. To view a copy of this license, visit http://creativecommons.org/licenses/by-nc-sa/4.0/ or send a letter to Creative Commons, PO Box 1866, Mountain View, CA 94042, USA.</w:t>
       </w:r>
     </w:p>
     <w:p>
@@ -322,7 +286,7 @@
                 <w:lang w:val="nl-NL" w:eastAsia="nl-NL"/>
               </w:rPr>
               <w:drawing>
-                <wp:inline distT="0" distB="0" distL="0" distR="0" wp14:anchorId="23496262" wp14:editId="51500A0A">
+                <wp:inline distT="0" distB="0" distL="0" distR="0" wp14:anchorId="31932244" wp14:editId="749665BD">
                   <wp:extent cx="278295" cy="278295"/>
                   <wp:effectExtent l="0" t="0" r="7620" b="7620"/>
                   <wp:docPr id="51" name="Afbeelding 51" descr="http://mirrors.creativecommons.org/presskit/icons/by.large.png"/>
@@ -490,7 +454,7 @@
                 <w:lang w:val="nl-NL" w:eastAsia="nl-NL"/>
               </w:rPr>
               <w:drawing>
-                <wp:inline distT="0" distB="0" distL="0" distR="0" wp14:anchorId="069E0391" wp14:editId="76FB94A9">
+                <wp:inline distT="0" distB="0" distL="0" distR="0" wp14:anchorId="48C9F819" wp14:editId="073FBB6A">
                   <wp:extent cx="294198" cy="294198"/>
                   <wp:effectExtent l="0" t="0" r="0" b="0"/>
                   <wp:docPr id="79" name="Afbeelding 79" descr="http://mirrors.creativecommons.org/presskit/icons/nc-eu.large.png"/>
@@ -572,20 +536,8 @@
                 <w:szCs w:val="16"/>
                 <w:lang w:val="en-GB"/>
               </w:rPr>
-              <w:t xml:space="preserve"> </w:t>
+              <w:t xml:space="preserve"> NonCommercial</w:t>
             </w:r>
-            <w:proofErr w:type="spellStart"/>
-            <w:r>
-              <w:rPr>
-                <w:rStyle w:val="Zwaar"/>
-                <w:rFonts w:ascii="Calibri" w:eastAsiaTheme="majorEastAsia" w:hAnsi="Calibri"/>
-                <w:sz w:val="16"/>
-                <w:szCs w:val="16"/>
-                <w:lang w:val="en-GB"/>
-              </w:rPr>
-              <w:t>NonCommercial</w:t>
-            </w:r>
-            <w:proofErr w:type="spellEnd"/>
             <w:r>
               <w:rPr>
                 <w:rFonts w:ascii="Calibri" w:hAnsi="Calibri"/>
@@ -640,7 +592,7 @@
                 <w:lang w:val="nl-NL" w:eastAsia="nl-NL"/>
               </w:rPr>
               <w:drawing>
-                <wp:inline distT="0" distB="0" distL="0" distR="0" wp14:anchorId="2C830012" wp14:editId="38A682F0">
+                <wp:inline distT="0" distB="0" distL="0" distR="0" wp14:anchorId="33058D4D" wp14:editId="770A9ADC">
                   <wp:extent cx="278130" cy="278130"/>
                   <wp:effectExtent l="0" t="0" r="7620" b="7620"/>
                   <wp:docPr id="80" name="Afbeelding 80" descr="http://mirrors.creativecommons.org/presskit/icons/sa.large.png"/>
@@ -714,7 +666,6 @@
                 <w:lang w:val="en-GB"/>
               </w:rPr>
             </w:pPr>
-            <w:proofErr w:type="spellStart"/>
             <w:r>
               <w:rPr>
                 <w:rStyle w:val="Zwaar"/>
@@ -725,7 +676,6 @@
               </w:rPr>
               <w:t>ShareAlike</w:t>
             </w:r>
-            <w:proofErr w:type="spellEnd"/>
             <w:r>
               <w:rPr>
                 <w:rFonts w:ascii="Calibri" w:hAnsi="Calibri"/>
@@ -949,7 +899,7 @@
 </file>
 
 <file path=word/numbering.xml><?xml version="1.0" encoding="utf-8"?>
-<w:numbering xmlns:wpc="http://schemas.microsoft.com/office/word/2010/wordprocessingCanvas" xmlns:cx="http://schemas.microsoft.com/office/drawing/2014/chartex" xmlns:cx1="http://schemas.microsoft.com/office/drawing/2015/9/8/chartex" xmlns:cx2="http://schemas.microsoft.com/office/drawing/2015/10/21/chartex" xmlns:cx3="http://schemas.microsoft.com/office/drawing/2016/5/9/chartex" xmlns:cx4="http://schemas.microsoft.com/office/drawing/2016/5/10/chartex" xmlns:cx5="http://schemas.microsoft.com/office/drawing/2016/5/11/chartex" xmlns:cx6="http://schemas.microsoft.com/office/drawing/2016/5/12/chartex" xmlns:cx7="http://schemas.microsoft.com/office/drawing/2016/5/13/chartex" xmlns:cx8="http://schemas.microsoft.com/office/drawing/2016/5/14/chartex" xmlns:mc="http://schemas.openxmlformats.org/markup-compatibility/2006" xmlns:aink="http://schemas.microsoft.com/office/drawing/2016/ink" xmlns:o="urn:schemas-microsoft-com:office:office" xmlns:r="http://schemas.openxmlformats.org/officeDocument/2006/relationships" xmlns:m="http://schemas.openxmlformats.org/officeDocument/2006/math" xmlns:v="urn:schemas-microsoft-com:vml" xmlns:wp14="http://schemas.microsoft.com/office/word/2010/wordprocessingDrawing" xmlns:wp="http://schemas.openxmlformats.org/drawingml/2006/wordprocessingDrawing" xmlns:w10="urn:schemas-microsoft-com:office:word" xmlns:w="http://schemas.openxmlformats.org/wordprocessingml/2006/main" xmlns:w14="http://schemas.microsoft.com/office/word/2010/wordml" xmlns:w15="http://schemas.microsoft.com/office/word/2012/wordml" xmlns:w16se="http://schemas.microsoft.com/office/word/2015/wordml/symex" xmlns:wpg="http://schemas.microsoft.com/office/word/2010/wordprocessingGroup" xmlns:wpi="http://schemas.microsoft.com/office/word/2010/wordprocessingInk" xmlns:wne="http://schemas.microsoft.com/office/word/2006/wordml" xmlns:wps="http://schemas.microsoft.com/office/word/2010/wordprocessingShape" mc:Ignorable="w14 w15 w16se wp14">
+<w:numbering xmlns:wpc="http://schemas.microsoft.com/office/word/2010/wordprocessingCanvas" xmlns:cx="http://schemas.microsoft.com/office/drawing/2014/chartex" xmlns:cx1="http://schemas.microsoft.com/office/drawing/2015/9/8/chartex" xmlns:cx2="http://schemas.microsoft.com/office/drawing/2015/10/21/chartex" xmlns:cx3="http://schemas.microsoft.com/office/drawing/2016/5/9/chartex" xmlns:cx4="http://schemas.microsoft.com/office/drawing/2016/5/10/chartex" xmlns:cx5="http://schemas.microsoft.com/office/drawing/2016/5/11/chartex" xmlns:cx6="http://schemas.microsoft.com/office/drawing/2016/5/12/chartex" xmlns:cx7="http://schemas.microsoft.com/office/drawing/2016/5/13/chartex" xmlns:cx8="http://schemas.microsoft.com/office/drawing/2016/5/14/chartex" xmlns:mc="http://schemas.openxmlformats.org/markup-compatibility/2006" xmlns:aink="http://schemas.microsoft.com/office/drawing/2016/ink" xmlns:am3d="http://schemas.microsoft.com/office/drawing/2017/model3d" xmlns:o="urn:schemas-microsoft-com:office:office" xmlns:r="http://schemas.openxmlformats.org/officeDocument/2006/relationships" xmlns:m="http://schemas.openxmlformats.org/officeDocument/2006/math" xmlns:v="urn:schemas-microsoft-com:vml" xmlns:wp14="http://schemas.microsoft.com/office/word/2010/wordprocessingDrawing" xmlns:wp="http://schemas.openxmlformats.org/drawingml/2006/wordprocessingDrawing" xmlns:w10="urn:schemas-microsoft-com:office:word" xmlns:w="http://schemas.openxmlformats.org/wordprocessingml/2006/main" xmlns:w14="http://schemas.microsoft.com/office/word/2010/wordml" xmlns:w15="http://schemas.microsoft.com/office/word/2012/wordml" xmlns:w16cex="http://schemas.microsoft.com/office/word/2018/wordml/cex" xmlns:w16cid="http://schemas.microsoft.com/office/word/2016/wordml/cid" xmlns:w16="http://schemas.microsoft.com/office/word/2018/wordml" xmlns:w16se="http://schemas.microsoft.com/office/word/2015/wordml/symex" xmlns:wpg="http://schemas.microsoft.com/office/word/2010/wordprocessingGroup" xmlns:wpi="http://schemas.microsoft.com/office/word/2010/wordprocessingInk" xmlns:wne="http://schemas.microsoft.com/office/word/2006/wordml" xmlns:wps="http://schemas.microsoft.com/office/word/2010/wordprocessingShape" mc:Ignorable="w14 w15 w16se w16cid w16 w16cex wp14">
   <w:abstractNum w:abstractNumId="0" w15:restartNumberingAfterBreak="0">
     <w:nsid w:val="01CC290E"/>
     <w:multiLevelType w:val="multilevel"/>
@@ -1492,7 +1442,7 @@
 </file>
 
 <file path=word/styles.xml><?xml version="1.0" encoding="utf-8"?>
-<w:styles xmlns:mc="http://schemas.openxmlformats.org/markup-compatibility/2006" xmlns:r="http://schemas.openxmlformats.org/officeDocument/2006/relationships" xmlns:w="http://schemas.openxmlformats.org/wordprocessingml/2006/main" xmlns:w14="http://schemas.microsoft.com/office/word/2010/wordml" xmlns:w15="http://schemas.microsoft.com/office/word/2012/wordml" xmlns:w16se="http://schemas.microsoft.com/office/word/2015/wordml/symex" mc:Ignorable="w14 w15 w16se">
+<w:styles xmlns:mc="http://schemas.openxmlformats.org/markup-compatibility/2006" xmlns:r="http://schemas.openxmlformats.org/officeDocument/2006/relationships" xmlns:w="http://schemas.openxmlformats.org/wordprocessingml/2006/main" xmlns:w14="http://schemas.microsoft.com/office/word/2010/wordml" xmlns:w15="http://schemas.microsoft.com/office/word/2012/wordml" xmlns:w16cex="http://schemas.microsoft.com/office/word/2018/wordml/cex" xmlns:w16cid="http://schemas.microsoft.com/office/word/2016/wordml/cid" xmlns:w16="http://schemas.microsoft.com/office/word/2018/wordml" xmlns:w16se="http://schemas.microsoft.com/office/word/2015/wordml/symex" mc:Ignorable="w14 w15 w16se w16cid w16 w16cex">
   <w:docDefaults>
     <w:rPrDefault>
       <w:rPr>
@@ -1508,7 +1458,7 @@
       </w:pPr>
     </w:pPrDefault>
   </w:docDefaults>
-  <w:latentStyles w:defLockedState="0" w:defUIPriority="99" w:defSemiHidden="0" w:defUnhideWhenUsed="0" w:defQFormat="0" w:count="374">
+  <w:latentStyles w:defLockedState="0" w:defUIPriority="99" w:defSemiHidden="0" w:defUnhideWhenUsed="0" w:defQFormat="0" w:count="376">
     <w:lsdException w:name="Normal" w:uiPriority="0" w:qFormat="1"/>
     <w:lsdException w:name="heading 1" w:uiPriority="9" w:qFormat="1"/>
     <w:lsdException w:name="heading 2" w:semiHidden="1" w:uiPriority="9" w:unhideWhenUsed="1" w:qFormat="1"/>
@@ -1658,11 +1608,10 @@
     <w:lsdException w:name="Table Professional" w:semiHidden="1" w:unhideWhenUsed="1"/>
     <w:lsdException w:name="Table Subtle 1" w:semiHidden="1" w:unhideWhenUsed="1"/>
     <w:lsdException w:name="Table Subtle 2" w:semiHidden="1" w:unhideWhenUsed="1"/>
-    <w:lsdException w:name="Table Web 2" w:semiHidden="1" w:unhideWhenUsed="1"/>
+    <w:lsdException w:name="Table Web 1" w:semiHidden="1" w:unhideWhenUsed="1"/>
     <w:lsdException w:name="Table Web 3" w:semiHidden="1" w:unhideWhenUsed="1"/>
     <w:lsdException w:name="Balloon Text" w:semiHidden="1" w:unhideWhenUsed="1"/>
     <w:lsdException w:name="Table Grid" w:uiPriority="39"/>
-    <w:lsdException w:name="Table Theme" w:semiHidden="1" w:unhideWhenUsed="1"/>
     <w:lsdException w:name="Placeholder Text" w:semiHidden="1"/>
     <w:lsdException w:name="No Spacing" w:uiPriority="1" w:qFormat="1"/>
     <w:lsdException w:name="Light Shading" w:uiPriority="60"/>
@@ -1881,6 +1830,8 @@
     <w:lsdException w:name="Mention" w:semiHidden="1" w:unhideWhenUsed="1"/>
     <w:lsdException w:name="Smart Hyperlink" w:semiHidden="1" w:unhideWhenUsed="1"/>
     <w:lsdException w:name="Hashtag" w:semiHidden="1" w:unhideWhenUsed="1"/>
+    <w:lsdException w:name="Unresolved Mention" w:semiHidden="1" w:unhideWhenUsed="1"/>
+    <w:lsdException w:name="Smart Link" w:semiHidden="1" w:unhideWhenUsed="1"/>
   </w:latentStyles>
   <w:style w:type="paragraph" w:default="1" w:styleId="Standaard">
     <w:name w:val="Normal"/>

</xml_diff>

<commit_message>
Minor fixes Manual updated Installer updated Released v07!!!
</commit_message>
<xml_diff>
--- a/Manual/License information.docx
+++ b/Manual/License information.docx
@@ -31,7 +31,17 @@
           <w:szCs w:val="16"/>
           <w:lang w:val="en-GB"/>
         </w:rPr>
-        <w:t>-2020</w:t>
+        <w:t>-202</w:t>
+      </w:r>
+      <w:r>
+        <w:rPr>
+          <w:b/>
+          <w:i/>
+          <w:sz w:val="16"/>
+          <w:szCs w:val="16"/>
+          <w:lang w:val="en-GB"/>
+        </w:rPr>
+        <w:t>1</w:t>
       </w:r>
       <w:r>
         <w:rPr>
@@ -1564,6 +1574,7 @@
     <w:lsdException w:name="HTML Sample" w:semiHidden="1" w:unhideWhenUsed="1"/>
     <w:lsdException w:name="HTML Typewriter" w:semiHidden="1" w:unhideWhenUsed="1"/>
     <w:lsdException w:name="HTML Variable" w:semiHidden="1" w:unhideWhenUsed="1"/>
+    <w:lsdException w:name="Normal Table" w:semiHidden="1" w:unhideWhenUsed="1"/>
     <w:lsdException w:name="annotation subject" w:semiHidden="1" w:unhideWhenUsed="1"/>
     <w:lsdException w:name="No List" w:semiHidden="1" w:unhideWhenUsed="1"/>
     <w:lsdException w:name="Outline List 1" w:semiHidden="1" w:unhideWhenUsed="1"/>
@@ -1609,9 +1620,11 @@
     <w:lsdException w:name="Table Subtle 1" w:semiHidden="1" w:unhideWhenUsed="1"/>
     <w:lsdException w:name="Table Subtle 2" w:semiHidden="1" w:unhideWhenUsed="1"/>
     <w:lsdException w:name="Table Web 1" w:semiHidden="1" w:unhideWhenUsed="1"/>
+    <w:lsdException w:name="Table Web 2" w:semiHidden="1" w:unhideWhenUsed="1"/>
     <w:lsdException w:name="Table Web 3" w:semiHidden="1" w:unhideWhenUsed="1"/>
     <w:lsdException w:name="Balloon Text" w:semiHidden="1" w:unhideWhenUsed="1"/>
     <w:lsdException w:name="Table Grid" w:uiPriority="39"/>
+    <w:lsdException w:name="Table Theme" w:semiHidden="1" w:unhideWhenUsed="1"/>
     <w:lsdException w:name="Placeholder Text" w:semiHidden="1"/>
     <w:lsdException w:name="No Spacing" w:uiPriority="1" w:qFormat="1"/>
     <w:lsdException w:name="Light Shading" w:uiPriority="60"/>

</xml_diff>